<commit_message>
Checkpoint before assistant change: Add new client documents to the organizational storage system
Added multiple .docx and .pdf client documents to the backend/backend/storage/outputs directory.

Replit-Commit-Author: Assistant
</commit_message>
<xml_diff>
--- a/backend/backend/storage/outputs/e94003ce-81cc-41f8-898d-644adba10ab4/letter_1_Daniel_Godinho.docx
+++ b/backend/backend/storage/outputs/e94003ce-81cc-41f8-898d-644adba10ab4/letter_1_Daniel_Godinho.docx
@@ -18,16 +18,24 @@
       </w:r>
     </w:p>
     <w:p>
+      <w:pPr>
+        <w:pStyle w:val="Heading1"/>
+      </w:pPr>
+      <w:r>
+        <w:t>Daniel Godinho</w:t>
+      </w:r>
+    </w:p>
+    <w:p>
       <w:r>
         <w:br/>
       </w:r>
     </w:p>
     <w:p>
       <w:pPr>
-        <w:pStyle w:val="Heading1"/>
+        <w:pStyle w:val="Heading2"/>
       </w:pPr>
       <w:r>
-        <w:t>Carta de Recomendação Acadêmica</w:t>
+        <w:t>Diretor de Sustentabilidade e Relações Institucionais</w:t>
       </w:r>
     </w:p>
     <w:p>
@@ -40,7 +48,7 @@
         <w:jc w:val="both"/>
       </w:pPr>
       <w:r>
-        <w:t>Dr. Elias Vanderlei | Professor Sênior de Ciência de Dados</w:t>
+        <w:t>WEG</w:t>
       </w:r>
     </w:p>
     <w:p>
@@ -53,7 +61,482 @@
         <w:jc w:val="both"/>
       </w:pPr>
       <w:r>
-        <w:t>Universidade Federal do Rio Grande do Sul</w:t>
+        <w:t>Location: [Cidade, Estado]</w:t>
+      </w:r>
+    </w:p>
+    <w:p>
+      <w:r>
+        <w:t xml:space="preserve"> </w:t>
+      </w:r>
+    </w:p>
+    <w:p>
+      <w:r>
+        <w:t xml:space="preserve"> Placeholder, as location was not provided </w:t>
+      </w:r>
+    </w:p>
+    <w:p>
+      <w:r>
+        <w:br/>
+      </w:r>
+    </w:p>
+    <w:p>
+      <w:r>
+        <w:br/>
+      </w:r>
+    </w:p>
+    <w:p>
+      <w:r>
+        <w:br/>
+      </w:r>
+    </w:p>
+    <w:p>
+      <w:pPr>
+        <w:jc w:val="both"/>
+      </w:pPr>
+      <w:r>
+        <w:t xml:space="preserve">São Paulo, </w:t>
+      </w:r>
+      <w:r>
+        <w:t>document.write(new Date().toLocaleDateString('pt-BR', {day: '2-digit', month: 'long', year: 'numeric'}));</w:t>
+      </w:r>
+    </w:p>
+    <w:p>
+      <w:r>
+        <w:br/>
+      </w:r>
+    </w:p>
+    <w:p>
+      <w:r>
+        <w:br/>
+      </w:r>
+    </w:p>
+    <w:p>
+      <w:r>
+        <w:br/>
+      </w:r>
+    </w:p>
+    <w:p>
+      <w:pPr>
+        <w:jc w:val="both"/>
+      </w:pPr>
+      <w:r>
+        <w:t>A quem possa interessar,</w:t>
+      </w:r>
+    </w:p>
+    <w:p>
+      <w:r>
+        <w:br/>
+      </w:r>
+    </w:p>
+    <w:p>
+      <w:r>
+        <w:br/>
+      </w:r>
+    </w:p>
+    <w:p>
+      <w:pPr>
+        <w:pStyle w:val="Heading3"/>
+      </w:pPr>
+      <w:r>
+        <w:t>Análise de Competências e Impacto Estratégico</w:t>
+      </w:r>
+    </w:p>
+    <w:p>
+      <w:r>
+        <w:br/>
+      </w:r>
+    </w:p>
+    <w:p>
+      <w:pPr>
+        <w:jc w:val="both"/>
+      </w:pPr>
+      <w:r>
+        <w:t xml:space="preserve">Minha interação com Ketlin Kenauth, notadamente entre 2020 e 2024, dentro da Diretoria de Estratégias Corporativas da WEG, forneceu-me uma perspectiva privilegiada sobre sua capacidade de transformar desafios analíticos em soluções estratégicas de alto impacto. Desde o início de minha gestão, observei que Ketlin se destacava não apenas pela profundidade de seu conhecimento técnico em arquitetura de dados e linguagens de programação, como Python e R, e </w:t>
+      </w:r>
+      <w:r>
+        <w:rPr>
+          <w:i/>
+        </w:rPr>
+        <w:t>frameworks de Big Data</w:t>
+      </w:r>
+      <w:r>
+        <w:t>, mas também pela sua habilidade de articular esses conhecimentos em benefício da estratégia empresarial. O que me impressionou profundamente foi sua capacidade de ir além da mera coleta e processamento de dados brutos, demonstrando uma compreensão intrínseca de como as informações poderiam ser alavancadas para a tomada de decisão em níveis executivos e estratégicos, transformando-as em inteligência acionável. Ela não apenas respondia às perguntas, mas antecipava as necessidades, propondo soluções inovadoras antes mesmo que as lacunas fossem plenamente identificadas.</w:t>
+      </w:r>
+    </w:p>
+    <w:p>
+      <w:r>
+        <w:br/>
+      </w:r>
+    </w:p>
+    <w:p>
+      <w:pPr>
+        <w:jc w:val="both"/>
+      </w:pPr>
+      <w:r>
+        <w:t xml:space="preserve">A capacidade de Ketlin de traduzir complexidades técnicas em </w:t>
+      </w:r>
+      <w:r>
+        <w:rPr>
+          <w:b/>
+        </w:rPr>
+        <w:t>insights de negócios compreensíveis</w:t>
+      </w:r>
+      <w:r>
+        <w:t xml:space="preserve"> para públicos não técnicos foi, sem dúvida, um de seus maiores trunfos. Em diversas reuniões de diretoria, observei como ela conseguia simplificar conceitos de </w:t>
+      </w:r>
+      <w:r>
+        <w:rPr>
+          <w:i/>
+        </w:rPr>
+        <w:t>modelagem preditiva</w:t>
+      </w:r>
+      <w:r>
+        <w:t xml:space="preserve"> ou otimização de algoritmos, conectando-os diretamente aos objetivos de crescimento da empresa ou à redução de riscos. Essa habilidade de comunicação estratégica foi fundamental para garantir o engajamento e a adesão da alta gerência aos projetos de dados, algo que muitas iniciativas complexas falham em obter. Ela cultivou uma </w:t>
+      </w:r>
+      <w:r>
+        <w:rPr>
+          <w:b/>
+        </w:rPr>
+        <w:t>cultura de dados orientada a resultados</w:t>
+      </w:r>
+      <w:r>
+        <w:t>, onde cada métrica e cada visualização de dados eram diretamente ligadas a um impacto tangível no desempenho da WEG, seja na otimização de custos, no aumento da receita ou na melhoria da experiência do cliente.</w:t>
+      </w:r>
+    </w:p>
+    <w:p>
+      <w:r>
+        <w:br/>
+      </w:r>
+    </w:p>
+    <w:p>
+      <w:pPr>
+        <w:jc w:val="both"/>
+      </w:pPr>
+      <w:r>
+        <w:t xml:space="preserve">Especificamente, sua liderança no </w:t>
+      </w:r>
+      <w:r>
+        <w:rPr>
+          <w:b/>
+        </w:rPr>
+        <w:t>aprimoramento da Plataforma Global de Analytics da WEG</w:t>
+      </w:r>
+      <w:r>
+        <w:t xml:space="preserve"> foi um testemunho de sua competência e visão. Antes de suas intervenções, a plataforma apresentava lacunas significativas na consistência dos dados, na integridade das informações e na agilidade de acesso, o que resultava em atrasos no ciclo de decisão e, em certas ocasiões, em informações desalinhadas e contraditórias entre diferentes departamentos, gerando discussões improdutivas e falta de confiança nos dados. Ketlin, empregando uma metodologia rigorosa de </w:t>
+      </w:r>
+      <w:r>
+        <w:rPr>
+          <w:i/>
+        </w:rPr>
+        <w:t>governança de dados</w:t>
+      </w:r>
+      <w:r>
+        <w:t xml:space="preserve">, que incluiu a definição de padrões de qualidade, a implementação de dicionários de dados e a criação de processos de validação automatizados, e otimização de </w:t>
+      </w:r>
+      <w:r>
+        <w:rPr>
+          <w:i/>
+        </w:rPr>
+        <w:t>pipelines</w:t>
+      </w:r>
+      <w:r>
+        <w:t xml:space="preserve"> ETL (Extract, Transform, Load) utilizando ferramentas avançadas de orquestração de dados, conseguiu reduzir o tempo de latência na disponibilização de relatórios cruciais em aproximadamente </w:t>
+      </w:r>
+      <w:r>
+        <w:rPr>
+          <w:b/>
+        </w:rPr>
+        <w:t>30%</w:t>
+      </w:r>
+      <w:r>
+        <w:t xml:space="preserve">. Concomitantemente, aumentou a acurácia dos dados em </w:t>
+      </w:r>
+      <w:r>
+        <w:rPr>
+          <w:b/>
+        </w:rPr>
+        <w:t>25%</w:t>
+      </w:r>
+      <w:r>
+        <w:t>, minimizando erros e inconsistências. Este aprimoramento não foi apenas uma melhoria técnica; ele estabeleceu um novo padrão de confiança analítica, transformando a plataforma na principal fonte de inteligência para a diretoria e a presidência, e permitindo que as decisões fossem tomadas com base em informações mais confiáveis e oportunas.</w:t>
+      </w:r>
+    </w:p>
+    <w:p>
+      <w:r>
+        <w:br/>
+      </w:r>
+    </w:p>
+    <w:p>
+      <w:pPr>
+        <w:jc w:val="both"/>
+      </w:pPr>
+      <w:r>
+        <w:t xml:space="preserve">Além da reestruturação técnica, Ketlin implementou um </w:t>
+      </w:r>
+      <w:r>
+        <w:rPr>
+          <w:b/>
+        </w:rPr>
+        <w:t>programa de capacitação interna</w:t>
+      </w:r>
+      <w:r>
+        <w:t xml:space="preserve"> que elevou o nível de literacia de dados em toda a organização. Ela organizou workshops, criou documentação abrangente e estabeleceu canais de suporte para que os usuários pudessem explorar a plataforma de forma mais autônoma e eficaz. Essa abordagem multifacetada garantiu que a tecnologia não fosse apenas implementada, mas plenamente adotada e valorizada por todos os </w:t>
+      </w:r>
+      <w:r>
+        <w:rPr>
+          <w:i/>
+        </w:rPr>
+        <w:t>stakeholders</w:t>
+      </w:r>
+      <w:r>
+        <w:t>, democratizando o acesso à informação e empoderando equipes a tomar decisões baseadas em dados em todos os níveis hierárquicos.</w:t>
+      </w:r>
+    </w:p>
+    <w:p>
+      <w:r>
+        <w:br/>
+      </w:r>
+    </w:p>
+    <w:p>
+      <w:pPr>
+        <w:jc w:val="both"/>
+      </w:pPr>
+      <w:r>
+        <w:t xml:space="preserve">Adicionalmente, a concepção e implementação da </w:t>
+      </w:r>
+      <w:r>
+        <w:rPr>
+          <w:b/>
+        </w:rPr>
+        <w:t>Plataforma de Inteligência de Mercado</w:t>
+      </w:r>
+      <w:r>
+        <w:t xml:space="preserve">, uma iniciativa integralmente liderada por Ketlin, revelou sua perspicácia estratégica e sua capacidade de inovação. Esta plataforma inovou ao correlacionar dados internos de vendas e produção, históricos de clientes e performance de produtos com variáveis macroeconômicas externas, como PIB, inflação, taxas de juros, e informações competitivas do setor, obtidas através de </w:t>
+      </w:r>
+      <w:r>
+        <w:rPr>
+          <w:i/>
+        </w:rPr>
+        <w:t>web scraping</w:t>
+      </w:r>
+      <w:r>
+        <w:t xml:space="preserve"> e parcerias com consultorias de mercado. Através da aplicação de modelos estatísticos avançados, como </w:t>
+      </w:r>
+      <w:r>
+        <w:rPr>
+          <w:i/>
+        </w:rPr>
+        <w:t>séries temporais (ARIMA, Prophet)</w:t>
+      </w:r>
+      <w:r>
+        <w:t xml:space="preserve"> e modelos de regressão múltipla, Ketlin possibilitou a identificação de tendências de mercado com uma antecedência sem precedentes, o que permitiu à WEG ajustar suas estratégias comerciais e produtivas de forma mais proativa, antecipando demandas e otimizando a alocação de recursos. A acurácia preditiva dos modelos desenvolvidos, com uma margem de erro inferior a </w:t>
+      </w:r>
+      <w:r>
+        <w:rPr>
+          <w:b/>
+        </w:rPr>
+        <w:t>10%</w:t>
+      </w:r>
+      <w:r>
+        <w:t xml:space="preserve"> em projeções de vendas para o próximo trimestre, conferiu aos líderes uma ferramenta robusta e confiável para navegar em um ambiente de mercado volátil e cada vez mais competitivo. A realimentação contínua de equipes de vendas e marketing sublinhava a relevância prática e a usabilidade dessas ferramentas, confirmando um salto qualitativo na capacidade analítica da organização e gerando um valor estratégico inestimável para a WEG. A plataforma não só previu, mas também ajudou a moldar a resposta da empresa às dinâmicas de mercado, consolidando a posição da WEG como líder inovadora.</w:t>
+      </w:r>
+    </w:p>
+    <w:p>
+      <w:r>
+        <w:br/>
+      </w:r>
+    </w:p>
+    <w:p>
+      <w:pPr>
+        <w:jc w:val="both"/>
+      </w:pPr>
+      <w:r>
+        <w:t xml:space="preserve">O impacto financeiro dessas iniciativas foi substancial. A melhoria na previsão de demanda, por exemplo, resultou em uma </w:t>
+      </w:r>
+      <w:r>
+        <w:rPr>
+          <w:b/>
+        </w:rPr>
+        <w:t>otimização significativa dos níveis de estoque</w:t>
+      </w:r>
+      <w:r>
+        <w:t xml:space="preserve">, reduzindo custos de armazenagem e obsolescência, e garantindo que a empresa tivesse os produtos certos no lugar certo, na hora certa. Estima-se que a redução de </w:t>
+      </w:r>
+      <w:r>
+        <w:rPr>
+          <w:i/>
+        </w:rPr>
+        <w:t>stock-outs</w:t>
+      </w:r>
+      <w:r>
+        <w:t xml:space="preserve"> e a diminuição de excesso de estoque geraram economias anuais na casa de </w:t>
+      </w:r>
+      <w:r>
+        <w:rPr>
+          <w:b/>
+        </w:rPr>
+        <w:t>milhões de reais</w:t>
+      </w:r>
+      <w:r>
+        <w:t>. Além disso, a capacidade de identificar rapidamente novas oportunidades de mercado e segmentos de clientes permitiu à WEG direcionar seus esforços de vendas e marketing de forma mais eficaz, resultando em um aumento incremental da receita e da participação de mercado em setores estratégicos.</w:t>
+      </w:r>
+    </w:p>
+    <w:p>
+      <w:r>
+        <w:br/>
+      </w:r>
+    </w:p>
+    <w:p>
+      <w:r>
+        <w:br/>
+      </w:r>
+    </w:p>
+    <w:p>
+      <w:pPr>
+        <w:pStyle w:val="ListBullet"/>
+      </w:pPr>
+      <w:r>
+        <w:t xml:space="preserve">Ao reestruturar o </w:t>
+      </w:r>
+      <w:r>
+        <w:rPr>
+          <w:i/>
+        </w:rPr>
+        <w:t>pipeline</w:t>
+      </w:r>
+      <w:r>
+        <w:t xml:space="preserve"> de dados da Plataforma Global de Analytics, Ketlin reduziu o tempo de latência dos relatórios em </w:t>
+      </w:r>
+      <w:r>
+        <w:rPr>
+          <w:b/>
+        </w:rPr>
+        <w:t>30%</w:t>
+      </w:r>
+      <w:r>
+        <w:t xml:space="preserve"> e aumentou a acurácia dos dados em </w:t>
+      </w:r>
+      <w:r>
+        <w:rPr>
+          <w:b/>
+        </w:rPr>
+        <w:t>25%</w:t>
+      </w:r>
+      <w:r>
+        <w:t xml:space="preserve"> → </w:t>
+      </w:r>
+      <w:r>
+        <w:rPr>
+          <w:i/>
+        </w:rPr>
+        <w:t>consolidando a plataforma como referência para decisões executivas e garantindo a confiabilidade das informações em todos os níveis</w:t>
+      </w:r>
+      <w:r>
+        <w:t>.</w:t>
+      </w:r>
+    </w:p>
+    <w:p>
+      <w:pPr>
+        <w:pStyle w:val="ListBullet"/>
+      </w:pPr>
+      <w:r>
+        <w:t xml:space="preserve">Pela criação da Plataforma de Inteligência de Mercado, Ketlin implementou modelos preditivos com margem de erro inferior a </w:t>
+      </w:r>
+      <w:r>
+        <w:rPr>
+          <w:b/>
+        </w:rPr>
+        <w:t>10%</w:t>
+      </w:r>
+      <w:r>
+        <w:t xml:space="preserve"> em projeções trimestrais → </w:t>
+      </w:r>
+      <w:r>
+        <w:rPr>
+          <w:i/>
+        </w:rPr>
+        <w:t>capacitando a diretoria a antecipar tendências de mercado e otimizar a alocação de recursos de forma estratégica</w:t>
+      </w:r>
+      <w:r>
+        <w:t>.</w:t>
+      </w:r>
+    </w:p>
+    <w:p>
+      <w:pPr>
+        <w:pStyle w:val="ListBullet"/>
+      </w:pPr>
+      <w:r>
+        <w:t xml:space="preserve">Através da integração de dados internos (vendas, produção, clientes) e externos (macroeconômicos, competitivos), Ketlin proporcionou uma </w:t>
+      </w:r>
+      <w:r>
+        <w:rPr>
+          <w:b/>
+        </w:rPr>
+        <w:t>visão 360 graus do mercado</w:t>
+      </w:r>
+      <w:r>
+        <w:t xml:space="preserve"> → </w:t>
+      </w:r>
+      <w:r>
+        <w:rPr>
+          <w:i/>
+        </w:rPr>
+        <w:t>resultando em estratégias comerciais mais adaptativas e eficazes, e na identificação proativa de novas oportunidades</w:t>
+      </w:r>
+      <w:r>
+        <w:t>.</w:t>
+      </w:r>
+    </w:p>
+    <w:p>
+      <w:pPr>
+        <w:pStyle w:val="ListBullet"/>
+      </w:pPr>
+      <w:r>
+        <w:t xml:space="preserve">Liderando a equipe de inteligência de mercado, Ketlin estabeleceu novos padrões de </w:t>
+      </w:r>
+      <w:r>
+        <w:rPr>
+          <w:i/>
+        </w:rPr>
+        <w:t>governança de dados</w:t>
+      </w:r>
+      <w:r>
+        <w:t xml:space="preserve"> e promoveu a literacia de dados na organização → </w:t>
+      </w:r>
+      <w:r>
+        <w:rPr>
+          <w:i/>
+        </w:rPr>
+        <w:t>elevando a confiabilidade das informações para a tomada de decisões estratégicas e empoderando os usuários</w:t>
+      </w:r>
+      <w:r>
+        <w:t>.</w:t>
+      </w:r>
+    </w:p>
+    <w:p>
+      <w:pPr>
+        <w:pStyle w:val="ListBullet"/>
+      </w:pPr>
+      <w:r>
+        <w:t xml:space="preserve">Desenvolvendo metodologias estatísticas avançadas e utilizando técnicas de </w:t>
+      </w:r>
+      <w:r>
+        <w:rPr>
+          <w:i/>
+        </w:rPr>
+        <w:t>machine learning</w:t>
+      </w:r>
+      <w:r>
+        <w:t xml:space="preserve">, Ketlin otimizou a correlação de variáveis complexas → </w:t>
+      </w:r>
+      <w:r>
+        <w:rPr>
+          <w:i/>
+        </w:rPr>
+        <w:t>permitindo uma compreensão aprofundada dos fatores impactantes no negócio e a construção de cenários prospectivos mais precisos</w:t>
+      </w:r>
+      <w:r>
+        <w:t>.</w:t>
       </w:r>
     </w:p>
     <w:p>
@@ -81,7 +564,25 @@
         <w:jc w:val="both"/>
       </w:pPr>
       <w:r>
-        <w:t>Porto Alegre, RS, Brasil - 25 de Outubro de 2024</w:t>
+        <w:t xml:space="preserve">Os resultados que detalhei previamente não se configuram como meros ganhos técnicos isolados; eles demonstram um </w:t>
+      </w:r>
+      <w:r>
+        <w:rPr>
+          <w:b/>
+        </w:rPr>
+        <w:t>modelo escalável com implicações estratégicas mais amplas</w:t>
+      </w:r>
+      <w:r>
+        <w:t xml:space="preserve">. A consolidação da Plataforma Global de Analytics, sob a liderança de Ketlin, transcendeu a funcionalidade de um repositório de dados para se tornar um pilar decisório robusto. Esta ferramenta, ao fornecer informações em tempo real e de alta confiabilidade para a diretoria e presidência, otimizou não apenas a velocidade, mas também a </w:t>
+      </w:r>
+      <w:r>
+        <w:rPr>
+          <w:i/>
+        </w:rPr>
+        <w:t>acurácia das deliberações estratégicas</w:t>
+      </w:r>
+      <w:r>
+        <w:t>, um fator crítico em ambientes de mercado dinâmicos e competitivos. Tal capacidade de transformar dados brutos em inteligência acionável confere uma vantagem competitiva substancial.</w:t>
       </w:r>
     </w:p>
     <w:p>
@@ -94,379 +595,34 @@
         <w:jc w:val="both"/>
       </w:pPr>
       <w:r>
-        <w:t>A quem possa interessar,</w:t>
+        <w:t xml:space="preserve">A relevância de tais êxitos se estende à capacidade de mitigar riscos e identificar oportunidades em um cenário global. A Plataforma de Inteligência de Mercado, por exemplo, ao integrar dados macroeconômicos, de concorrência e de segmentos específicos com informações internas, oferece uma </w:t>
       </w:r>
-    </w:p>
-    <w:p>
       <w:r>
-        <w:br/>
+        <w:rPr>
+          <w:b/>
+        </w:rPr>
+        <w:t>visão 360 graus do ecossistema de negócios</w:t>
       </w:r>
-    </w:p>
-    <w:p>
-      <w:pPr>
-        <w:pStyle w:val="Heading2"/>
-      </w:pPr>
       <w:r>
-        <w:t>Análise de Competências e Contribuições Estratégicas</w:t>
-      </w:r>
-    </w:p>
-    <w:p>
-      <w:r>
-        <w:br/>
-      </w:r>
-    </w:p>
-    <w:p>
-      <w:pPr>
-        <w:jc w:val="both"/>
-      </w:pPr>
-      <w:r>
-        <w:t xml:space="preserve">Minha experiência direta com Ketlin Giani Fernandes Kenauth na WEG, particularmente entre 2020 e 2024, permitiu-me observar e validar empiricamente o impacto transformador de suas contribuições. Logo que assumi a Diretoria de Estratégias Corporativas, deparei-me com uma profissional que já se destacava pela profundidade de seu conhecimento técnico e pela liderança inata. A capacidade de Ketlin de integrar o domínio de bancos de dados, programação e estruturas corporativas com uma compreensão estratégica dos objetivos de negócio foi crucial. Minha análise </w:t>
+        <w:t xml:space="preserve">. Esta fusão de dados e a aplicação de </w:t>
       </w:r>
       <w:r>
         <w:rPr>
           <w:i/>
         </w:rPr>
-        <w:t>inferencial</w:t>
+        <w:t>metodologias estatísticas avançadas</w:t>
       </w:r>
       <w:r>
-        <w:t xml:space="preserve"> imediata, ao observar a eficácia com que os dados eram geridos e utilizados antes de minha chegada, foi que a sólida fundação analítica da WEG já era produto de seu trabalho. Percebi de imediato que sua visão ia além da mera execução técnica; ela compreendia o </w:t>
+        <w:t xml:space="preserve"> não são apenas um aprimoramento operacional; elas representam a fundação para uma tomada de decisão proativa, que minimiza a exposição a flutuações de mercado e maximiza o potencial de crescimento. A proficiência em correlacionar dados internos e externos é um diferencial que se traduz em </w:t>
       </w:r>
       <w:r>
         <w:rPr>
-          <w:i/>
+          <w:b/>
         </w:rPr>
-        <w:t>porquê</w:t>
+        <w:t>resiliência estratégica e adaptabilidade organizacional</w:t>
       </w:r>
       <w:r>
-        <w:t xml:space="preserve"> por trás de cada dado e como ele se conectava aos resultados empresariais. Essa capacidade de traduzir complexidades técnicas em valor estratégico é rara e foi um diferencial notável.</w:t>
-      </w:r>
-    </w:p>
-    <w:p>
-      <w:r>
-        <w:br/>
-      </w:r>
-    </w:p>
-    <w:p>
-      <w:pPr>
-        <w:jc w:val="both"/>
-      </w:pPr>
-      <w:r>
-        <w:t xml:space="preserve">O engajamento de Ketlin com as equipes operacionais e de gestão foi fundamental. Ela não apenas desenvolvia soluções, mas também fomentava uma cultura de uso de dados, capacitando colaboradores a interpretar e aplicar os </w:t>
-      </w:r>
-      <w:r>
-        <w:rPr>
-          <w:i/>
-        </w:rPr>
-        <w:t>insights</w:t>
-      </w:r>
-      <w:r>
-        <w:t xml:space="preserve"> gerados. Isso criou um ciclo virtuoso, onde a demanda por dados mais sofisticados e a oferta de ferramentas analíticas mais robustas se retroalimentavam, elevando o nível de maturidade analítica de toda a organização. Sua postura proativa na identificação de lacunas em processos e na proposição de soluções baseadas em dados demonstrou um comprometimento que transcendia as expectativas de sua posição formal.</w:t>
-      </w:r>
-    </w:p>
-    <w:p>
-      <w:r>
-        <w:br/>
-      </w:r>
-    </w:p>
-    <w:p>
-      <w:pPr>
-        <w:jc w:val="both"/>
-      </w:pPr>
-      <w:r>
-        <w:t xml:space="preserve">Aprimoramos, em conjunto, a Plataforma Global de Analytics, que já estava consolidada. A validação técnica dos resultados advém da observação direta da elevação dos indicadores de performance e da agilidade decisória da alta gestão. A plataforma, concebida e implementada por Ketlin nas suas ferramentas analíticas, fornecia informações confiáveis, precisas e em tempo real. Por exemplo, a redução do tempo de resposta para consultas estratégicas em aproximadamente 30% e o aumento da precisão das projeções de mercado em 15% foram métricas diretamente atribuíveis às otimizações lideradas por ela. A </w:t>
-      </w:r>
-      <w:r>
-        <w:rPr>
-          <w:i/>
-        </w:rPr>
-        <w:t>causalidade</w:t>
-      </w:r>
-      <w:r>
-        <w:t xml:space="preserve"> é clara: suas intervenções técnicas na arquitetura de dados e na implementação de algoritmos de processamento resultaram diretamente na melhoria destes KPI’s. Essas melhorias não foram apenas incrementais; elas representaram um salto qualitativo na capacidade da WEG de reagir a dinâmicas de mercado e de otimizar suas operações. A forma como Ketlin estruturou os </w:t>
-      </w:r>
-      <w:r>
-        <w:rPr>
-          <w:i/>
-        </w:rPr>
-        <w:t>data lakes</w:t>
-      </w:r>
-      <w:r>
-        <w:t xml:space="preserve"> e os </w:t>
-      </w:r>
-      <w:r>
-        <w:rPr>
-          <w:i/>
-        </w:rPr>
-        <w:t>data warehouses</w:t>
-      </w:r>
-      <w:r>
-        <w:t>, garantindo escalabilidade e integridade, foi crucial para sustentar o crescimento exponencial da demanda por dados.</w:t>
-      </w:r>
-    </w:p>
-    <w:p>
-      <w:r>
-        <w:br/>
-      </w:r>
-    </w:p>
-    <w:p>
-      <w:pPr>
-        <w:jc w:val="both"/>
-      </w:pPr>
-      <w:r>
-        <w:t>A habilidade de Ketlin em antecipar as necessidades futuras da empresa em termos de dados e analytics foi notável. Ela não se limitava a resolver os problemas presentes, mas projetava soluções que pudessem ser escaláveis e adaptáveis a novos desafios de negócio. Isso se manifestou na escolha de tecnologias, na arquitetura flexível dos sistemas e na constante busca por inovações que mantivessem a WEG na vanguarda da análise de dados. Sua visão estratégica garantiu que a plataforma não se tornasse obsoleta, mas sim evoluísse continuamente.</w:t>
-      </w:r>
-    </w:p>
-    <w:p>
-      <w:r>
-        <w:br/>
-      </w:r>
-    </w:p>
-    <w:p>
-      <w:pPr>
-        <w:jc w:val="both"/>
-      </w:pPr>
-      <w:r>
-        <w:t xml:space="preserve">Adicionalmente, o projeto da Plataforma de Inteligência de Mercado representa um marco. Este empreendimento exigiu um nível superior de inovação, pois visava a integração de dados internos com informações macroeconômicas e de concorrência. Ketlin liderou o desenvolvimento de correlações estratégicas entre múltiplas fontes de dados — um processo que demonstrou não apenas proficiência técnica em metodologias estatísticas avançadas, como </w:t>
-      </w:r>
-      <w:r>
-        <w:rPr>
-          <w:i/>
-        </w:rPr>
-        <w:t>regressão logística</w:t>
-      </w:r>
-      <w:r>
-        <w:t xml:space="preserve"> e </w:t>
-      </w:r>
-      <w:r>
-        <w:rPr>
-          <w:i/>
-        </w:rPr>
-        <w:t>modelagem preditiva</w:t>
-      </w:r>
-      <w:r>
-        <w:t xml:space="preserve">, mas também uma notável capacidade de </w:t>
-      </w:r>
-      <w:r>
-        <w:rPr>
-          <w:i/>
-        </w:rPr>
-        <w:t>inferência causal</w:t>
-      </w:r>
-      <w:r>
-        <w:t xml:space="preserve">. A observação de que a empresa passou a antecipar tendências de mercado com uma antecedência média de seis meses, em contraste com a abordagem reativa anterior, é um testemunho direto da eficácia dessa plataforma. Consequentemente, observa-se que as decisões anteriormente baseadas em conjecturas foram substituídas por análises robustas, evidenciando uma mudança cultural para uma gestão 100% orientada a dados. A </w:t>
-      </w:r>
-      <w:r>
-        <w:rPr>
-          <w:i/>
-        </w:rPr>
-        <w:t>validação cruzada</w:t>
-      </w:r>
-      <w:r>
-        <w:t xml:space="preserve"> de modelos preditivos por Ketlin garantia a robustez e a confiabilidade de cada novo </w:t>
-      </w:r>
-      <w:r>
-        <w:rPr>
-          <w:i/>
-        </w:rPr>
-        <w:t>insight</w:t>
-      </w:r>
-      <w:r>
-        <w:t xml:space="preserve"> gerado. A capacidade de prever movimentos do mercado com tanta antecedência permitiu à WEG ajustar sua estratégia de produção, </w:t>
-      </w:r>
-      <w:r>
-        <w:rPr>
-          <w:i/>
-        </w:rPr>
-        <w:t>supply chain</w:t>
-      </w:r>
-      <w:r>
-        <w:t xml:space="preserve"> e vendas, garantindo uma vantagem competitiva significativa.</w:t>
-      </w:r>
-    </w:p>
-    <w:p>
-      <w:r>
-        <w:br/>
-      </w:r>
-    </w:p>
-    <w:p>
-      <w:pPr>
-        <w:jc w:val="both"/>
-      </w:pPr>
-      <w:r>
-        <w:t>A implementação dessa plataforma de inteligência de mercado não foi apenas um feito técnico, mas também uma obra de persuasão e colaboração. Ketlin soube engajar diferentes departamentos, desde vendas e marketing até engenharia e finanças, para entender suas necessidades e incorporá-las na arquitetura da solução. Isso garantiu não só a aceitação da ferramenta, mas também a sua utilização efetiva por toda a organização, maximizando o retorno sobre o investimento. Sua comunicação clara e didática foi essencial para desmistificar a análise de dados complexa, tornando-a acessível a um público mais amplo.</w:t>
-      </w:r>
-    </w:p>
-    <w:p>
-      <w:r>
-        <w:br/>
-      </w:r>
-    </w:p>
-    <w:p>
-      <w:pPr>
-        <w:jc w:val="both"/>
-      </w:pPr>
-      <w:r>
-        <w:t xml:space="preserve">Em minha avaliação, a sinergia entre suas ações e os resultados obtidos é inquestionável. A transformação da WEG em uma organização verdadeiramente </w:t>
-      </w:r>
-      <w:r>
-        <w:rPr>
-          <w:i/>
-        </w:rPr>
-        <w:t>data-driven</w:t>
-      </w:r>
-      <w:r>
-        <w:t xml:space="preserve"> foi catalisada por sua atuação estratégica e técnica.</w:t>
-      </w:r>
-    </w:p>
-    <w:p>
-      <w:r>
-        <w:br/>
-      </w:r>
-    </w:p>
-    <w:p>
-      <w:pPr>
-        <w:pStyle w:val="ListNumber"/>
-      </w:pPr>
-      <w:r>
-        <w:t>Ao liderar a implementação e o aprimoramento da plataforma global de analytics, Ketlin garantiu uma redução de 30% no tempo de resposta para consultas estratégicas, levando a decisões mais ágeis e informadas em todos os níveis da gestão. Isso significou que a alta direção tinha acesso a informações críticas em uma fração do tempo anterior, otimizando o ciclo decisório.</w:t>
-      </w:r>
-    </w:p>
-    <w:p>
-      <w:pPr>
-        <w:pStyle w:val="ListNumber"/>
-      </w:pPr>
-      <w:r>
-        <w:t>Pela concepção e implementação das ferramentas analíticas, ela elevou a precisão das projeções de mercado em 15%, aprimorando a capacidade preditiva da empresa. Essa melhoria na acurácia das previsões impactou diretamente na alocação de recursos, na gestão de estoque e no planejamento estratégico de longo prazo, minimizando riscos e maximizando oportunidades.</w:t>
-      </w:r>
-    </w:p>
-    <w:p>
-      <w:pPr>
-        <w:pStyle w:val="ListNumber"/>
-      </w:pPr>
-      <w:r>
-        <w:t>Ao criar a plataforma de Inteligência de Mercado, Ketlin permitiu que a empresa antecipasse tendências com seis meses de antecedência, resultando em posicionamento estratégico superior. Essa capacidade preditiva se traduziu em lançamentos de produtos mais alinhados às demandas futuras, campanhas de marketing mais eficazes e uma agilidade sem precedentes na resposta a mudanças no cenário competitivo.</w:t>
-      </w:r>
-    </w:p>
-    <w:p>
-      <w:pPr>
-        <w:pStyle w:val="ListNumber"/>
-      </w:pPr>
-      <w:r>
-        <w:t>Através do desenvolvimento de um ecossistema robusto de análise de dados, ela eliminou a tomada de decisões baseada em achismos, promovendo uma gestão 100% orientada a dados concretos. Essa mudança cultural permeou todas as camadas da organização, estabelecendo uma nova base para a tomada de decisão operacional e estratégica, pautada em evidências e fatos.</w:t>
-      </w:r>
-    </w:p>
-    <w:p>
-      <w:pPr>
-        <w:pStyle w:val="ListNumber"/>
-      </w:pPr>
-      <w:r>
-        <w:t>Por correlacionar dados internos e externos com metodologias estatísticas avançadas, Ketlin transformou a gestão de dados da empresa, resultando em previsibilidade e precisão inéditas. A complexidade dos modelos estatísticos, que antes era uma barreira, tornou-se uma ferramenta acessível e compreensível, empoderando gestores a tomarem decisões mais assertivas e a explorarem novas oportunidades de mercado com confiança.</w:t>
-      </w:r>
-    </w:p>
-    <w:p>
-      <w:r>
-        <w:br/>
-      </w:r>
-    </w:p>
-    <w:p>
-      <w:pPr>
-        <w:pStyle w:val="Heading2"/>
-      </w:pPr>
-      <w:r>
-        <w:t>Detalhes Técnicos e Conquistas Replicáveis</w:t>
-      </w:r>
-    </w:p>
-    <w:p>
-      <w:r>
-        <w:br/>
-      </w:r>
-    </w:p>
-    <w:p>
-      <w:pPr>
-        <w:jc w:val="both"/>
-      </w:pPr>
-      <w:r>
-        <w:t xml:space="preserve">Os resultados detalhados que apresentei anteriormente não constituem meros sucessos técnicos isolados; eles evidenciam um modelo estratégico replicável e com implicações significativas para a gestão de dados corporativos. A habilidade de Ketlin de traduzir a complexidade de múltiplos </w:t>
-      </w:r>
-      <w:r>
-        <w:rPr>
-          <w:i/>
-        </w:rPr>
-        <w:t>datasets</w:t>
-      </w:r>
-      <w:r>
-        <w:t xml:space="preserve"> em </w:t>
-      </w:r>
-      <w:r>
-        <w:rPr>
-          <w:i/>
-        </w:rPr>
-        <w:t>insights</w:t>
-      </w:r>
-      <w:r>
-        <w:t xml:space="preserve"> acionáveis para a alta gestão, por exemplo, não é apenas uma competência analítica; é a demonstração de uma metodologia robusta para a criação de valor a partir de infraestruturas de dados. A consolidação da plataforma global de </w:t>
-      </w:r>
-      <w:r>
-        <w:rPr>
-          <w:i/>
-        </w:rPr>
-        <w:t>analytics</w:t>
-      </w:r>
-      <w:r>
-        <w:t>, sob sua liderança, é a prova de um processo que valida sistematicamente a integridade dos dados e a relevância das métricas para a tomada de decisões em larga escala.</w:t>
-      </w:r>
-    </w:p>
-    <w:p>
-      <w:r>
-        <w:br/>
-      </w:r>
-    </w:p>
-    <w:p>
-      <w:pPr>
-        <w:jc w:val="both"/>
-      </w:pPr>
-      <w:r>
-        <w:t>Consequentemente, esses resultados se traduzem em vantagens competitivas substanciais no mercado. A capacidade de prever tendências e cenários de mercado, através da plataforma de Inteligência de Mercado que Ketlin concebeu e implementou, é um diferencial estratégico que confere à organização agilidade e resiliência em ambientes de alta volatilidade. A integração de dados macroeconômicos e de concorrência com informações internas permitiu à WEG não apenas reagir, mas antecipar movimentos do mercado, um atributo de valor inestimável para qualquer organização que opere em setores dinâmicos. A otimização dos processos de decisão, que passaram a ser guiados por análises de dados e não por conjecturas, reflete diretamente na eficiência operacional e na alocação de capital, resultando em retornos otimizados e riscos mitigados, aspectos cruciais para a sustentabilidade e a expansão de grandes corporações.</w:t>
-      </w:r>
-    </w:p>
-    <w:p>
-      <w:r>
-        <w:br/>
-      </w:r>
-    </w:p>
-    <w:p>
-      <w:pPr>
-        <w:jc w:val="both"/>
-      </w:pPr>
-      <w:r>
-        <w:t xml:space="preserve">Adicionalmente, a abordagem de Ketlin possui uma inerente escalabilidade. A concepção de um ecossistema robusto e interconectado para análise de dados significa que as metodologias e ferramentas desenvolvidas podem ser adaptadas e replicadas em outras unidades de negócio ou até mesmo em outras indústrias que demandem uma profunda compreensão de seus mercados e operações. Sua expertise na correlação de dados internos e externos, utilizando metodologias estatísticas avançadas, estabelece um </w:t>
-      </w:r>
-      <w:r>
-        <w:rPr>
-          <w:i/>
-        </w:rPr>
-        <w:t>framework</w:t>
-      </w:r>
-      <w:r>
-        <w:t xml:space="preserve"> que pode ser padronizado para a transferência de conhecimento e tecnologia. Este </w:t>
-      </w:r>
-      <w:r>
-        <w:rPr>
-          <w:i/>
-        </w:rPr>
-        <w:t>framework</w:t>
-      </w:r>
-      <w:r>
-        <w:t xml:space="preserve"> permite que organizações desenvolvam suas próprias capacidades de inteligência de mercado, impulsionando a transformação digital e a cultura </w:t>
-      </w:r>
-      <w:r>
-        <w:rPr>
-          <w:i/>
-        </w:rPr>
-        <w:t>data-driven</w:t>
-      </w:r>
-      <w:r>
-        <w:t xml:space="preserve"> em um contexto mais amplo. A replicabilidade de suas soluções reside na sua fundamentação em princípios de ciência de dados universais e na sua adaptabilidade a diferentes contextos organizacionais, garantindo que o impacto gerado não se limite a um único projeto ou empresa.</w:t>
+        <w:t>, características essenciais para a sustentabilidade e expansão em qualquer setor.</w:t>
       </w:r>
     </w:p>
     <w:p>
@@ -480,22 +636,34 @@
       </w:pPr>
       <w:r>
         <w:br/>
-        <w:t xml:space="preserve">                Em suma, as competências de Ketlin Giani Fernandes Kenauth não se restringem à excelência na execução de projetos pontuais. Elas representam a criação de um valor transferível e estratégico, alinhado com as necessidades contemporâneas de qualquer organização que aspire à liderança em seu setor. A cadeia lógica que conecta seus resultados excepcionais ao impacto estratégico e à escalabilidade de suas inovações é inquestionavelmente clara e sustentável, posicionando-a como uma profissional com a capacidade de gerar um legado duradouro em qualquer empreendimento de alto valor estratégico.</w:t>
+      </w:r>
+      <w:r>
         <w:br/>
-        <w:t xml:space="preserve">            </w:t>
       </w:r>
-    </w:p>
-    <w:p>
       <w:r>
         <w:br/>
       </w:r>
     </w:p>
     <w:p>
       <w:pPr>
-        <w:pStyle w:val="Heading2"/>
+        <w:jc w:val="both"/>
       </w:pPr>
       <w:r>
-        <w:t>Impacto, Resultados e Recomendações Finais</w:t>
+        <w:t>“A informação é o petróleo do século XXI, e a análise é o motor de combustão.”</w:t>
+      </w:r>
+      <w:r>
+        <w:br/>
+      </w:r>
+      <w:r>
+        <w:t>— Peter Sondergaard, Gartner</w:t>
+      </w:r>
+    </w:p>
+    <w:p>
+      <w:pPr>
+        <w:jc w:val="both"/>
+      </w:pPr>
+      <w:r>
+        <w:t>Esta citação ressoa com a abordagem de Ketlin, que não apenas extrai o "petróleo" (dados), mas constrói os "motores" (plataformas de análise) para impulsionar o valor estratégico.</w:t>
       </w:r>
     </w:p>
     <w:p>
@@ -508,7 +676,25 @@
         <w:jc w:val="both"/>
       </w:pPr>
       <w:r>
-        <w:t>Adicionalmente aos resultados substanciais e ao impacto mercadológico que detalhei previamente, algo que inequivocamente me impressionou na Sra. Ketlin Giani Fernandes Kenauth foi sua notável capacidade de adaptação e aprimoramento contínuo de metodologias em tempo real. Sua destreza em navegar por complexidades e ajustar estratégias não é meramente um atributo secundário; é uma extensão lógica e intrínseca das conquistas que descrevi, evidenciando uma mente analítica que não apenas implementa, mas também itera e otimiza incessantemente.</w:t>
+        <w:t xml:space="preserve">A metodologia empregada por Ketlin evidencia um </w:t>
+      </w:r>
+      <w:r>
+        <w:rPr>
+          <w:b/>
+        </w:rPr>
+        <w:t>potencial significativo de escalabilidade e replicação</w:t>
+      </w:r>
+      <w:r>
+        <w:t xml:space="preserve">. O desenvolvimento de soluções que consolidam informações e as tornam acessíveis a diferentes níveis hierárquicos, juntamente com a criação de plataformas robustas e metodologicamente sólidas, sugere um arcabouço que pode ser padronizado e aplicado a outras unidades de negócio ou até mesmo a diferentes empresas. Isso não se limita à mera transferência tecnológica; envolve a disseminação de um </w:t>
+      </w:r>
+      <w:r>
+        <w:rPr>
+          <w:i/>
+        </w:rPr>
+        <w:t>modelo de governança de dados e de cultura analítica</w:t>
+      </w:r>
+      <w:r>
+        <w:t>. A expertise para criar ferramentas de extração de dados e desenvolver metodologias estatísticas avançadas constitui um ativo intelectual que pode ser replicado, seja através de frameworks de treinamento, seja pela exportação de seus modelos conceituais, catalisando a adoção de práticas análogas em diversas indústrias que buscam otimizar suas estratégias baseadas em dados.</w:t>
       </w:r>
     </w:p>
     <w:p>
@@ -521,43 +707,26 @@
         <w:jc w:val="both"/>
       </w:pPr>
       <w:r>
-        <w:t xml:space="preserve">Essa adaptabilidade manifestou-se de forma proeminente no projeto da Plataforma de Inteligência de Mercado. Inicialmente, a premissa era consolidar dados internos para uma visão mais holística. Contudo, conforme as dinâmicas de mercado se revelavam mais voláteis e a demanda por antecipação estratégica se intensificava, a Sra. Kenauth demonstrou uma flexibilidade excepcional. Ela não apenas integrou novas ferramentas de extração de dados externos, como informações macroeconômicas e análises de concorrência, mas também reformulou o arcabouço metodológico para acomodar a complexidade inerente a essas novas variáveis. Especificamente, a transição de um modelo predominantemente descritivo para um preditivo, incorporando </w:t>
+        <w:t xml:space="preserve">Em suma, as competências de Ketlin Giani Fernandes Kenauth não se restringem à execução de projetos pontuais. Elas demonstram a capacidade de conceber, implementar e escalar soluções que geram </w:t>
       </w:r>
       <w:r>
         <w:rPr>
-          <w:i/>
+          <w:b/>
         </w:rPr>
-        <w:t>regressão logística</w:t>
+        <w:t>valor estratégico e sustentável</w:t>
       </w:r>
       <w:r>
-        <w:t xml:space="preserve"> avançada e técnicas de </w:t>
+        <w:t>. Sua trajetória e os resultados alcançados na WEG revelam uma aptidão para desenvolver sistemas que não apenas atendem às necessidades imediatas, mas também estabelecem um alicerce para a inovação contínua e aprimoramento da performance organizacional. Sua visão e habilidade em transformar dados em estratégias acionáveis são, portanto, um indicativo claro de seu potencial para contribuir significativamente em contextos de alta exigência analítica e estratégica.</w:t>
       </w:r>
+    </w:p>
+    <w:p>
       <w:r>
-        <w:rPr>
-          <w:i/>
-        </w:rPr>
-        <w:t>modelagem preditiva</w:t>
+        <w:br/>
       </w:r>
+    </w:p>
+    <w:p>
       <w:r>
-        <w:t xml:space="preserve"> para cenários futuros, evidencia uma agilidade intelectual e técnica de alto calibre. Ela reconfigurou os sistemas de ingestão e processamento de dados, garantindo a interoperabilidade entre fontes díspares e mantendo a integridade e a validade dos </w:t>
-      </w:r>
-      <w:r>
-        <w:rPr>
-          <w:i/>
-        </w:rPr>
-        <w:t>datasets</w:t>
-      </w:r>
-      <w:r>
-        <w:t xml:space="preserve">. Essa reorientação estratégica, impulsionada por uma análise crítica das necessidades emergentes, foi crucial para a criação de um ecossistema de informações verdadeiramente robusto e interconectado, capaz de gerar </w:t>
-      </w:r>
-      <w:r>
-        <w:rPr>
-          <w:i/>
-        </w:rPr>
-        <w:t>inferências causais</w:t>
-      </w:r>
-      <w:r>
-        <w:t xml:space="preserve"> precisas.</w:t>
+        <w:br/>
       </w:r>
     </w:p>
     <w:p>
@@ -570,25 +739,87 @@
         <w:jc w:val="both"/>
       </w:pPr>
       <w:r>
-        <w:t xml:space="preserve">Em contraste com isso, a resiliência e a evolução demonstradas pela Sra. Kenauth são fatores diretamente relacionados ao sucesso sustentado de seus empreendimentos. Sua capacidade de reavaliar abordagens, aprender com os resultados e recalibrar as direções técnicas garantiu que tanto a otimização da Plataforma Global de Analytics quanto a concepção da Plataforma de Inteligência de Mercado não fossem apenas implementações pontuais, mas sim soluções dinâmicas e evolutivas. Sua habilidade em utilizar </w:t>
+        <w:t xml:space="preserve">Para além dos notáveis resultados que mencionei anteriormente e do impacto quantificável que Ketlin gerou em nosso mercado, o que consistentemente me impressionou foi sua capacidade inerente de </w:t>
+      </w:r>
+      <w:r>
+        <w:rPr>
+          <w:b/>
+        </w:rPr>
+        <w:t>adaptação e seu profundo comprometimento com o aprendizado contínuo</w:t>
+      </w:r>
+      <w:r>
+        <w:t xml:space="preserve">. É uma inferência lógica que a </w:t>
       </w:r>
       <w:r>
         <w:rPr>
           <w:i/>
         </w:rPr>
-        <w:t>validação cruzada</w:t>
+        <w:t>resiliência e a flexibilidade</w:t>
       </w:r>
       <w:r>
-        <w:t xml:space="preserve"> para refinar os modelos e em empregar técnicas de </w:t>
+        <w:t xml:space="preserve"> são extensões intrínsecas de um profissional capaz de não apenas conceber, mas também executar projetos de tamanha complexidade e envergadura estratégica. A mestria demonstrada na concretização da Plataforma Global de Analytics e na Plataforma de Inteligência de Mercado, que se tornaram pilares decisórios para a diretoria e presidência, não seria factível sem uma notável agilidade cognitiva e metodológica.</w:t>
+      </w:r>
+    </w:p>
+    <w:p>
+      <w:r>
+        <w:br/>
+      </w:r>
+    </w:p>
+    <w:p>
+      <w:pPr>
+        <w:jc w:val="both"/>
+      </w:pPr>
+      <w:r>
+        <w:t xml:space="preserve">Durante o período em que trabalhamos juntos, observei Ketlin enfrentar desafios imprevistos com uma postura proativa e analítica. Um exemplo paradigmático foi a necessidade de integrar novas fontes de dados macroeconômicos e de concorrência, que muitas vezes apresentavam estruturas díspares e incompletas. Em vez de se apegar a metodologias pré-estabelecidas, Ketlin demonstrou uma capacidade ímpar de reconfigurar as ferramentas de extração e aprimorar os modelos estatísticos adotados, pivotando as estratégias de coleta e análise para garantir a integridade e relevância dos </w:t>
       </w:r>
       <w:r>
         <w:rPr>
           <w:i/>
         </w:rPr>
-        <w:t>inferência causal</w:t>
+        <w:t>insights</w:t>
       </w:r>
       <w:r>
-        <w:t xml:space="preserve"> para estabelecer relações robustas entre variáveis demonstra uma profundidade técnica que a distingue. Em suma, a fusão de seu profundo conhecimento técnico, sua liderança inquestionável e sua inerente capacidade de adaptação a posiciona como uma profissional de rara excelência. Com base na minha experiência direta e na observação de seu desempenho, posso asseverar, sem hesitação, que a Sra. Ketlin Giani Fernandes Kenauth é uma das profissionais mais competentes e inovadoras com quem tive a oportunidade de colaborar, e recomendo veementemente seus futuros empreendimentos.</w:t>
+        <w:t xml:space="preserve">. Esta adaptação técnica não foi uma mera reação, mas uma </w:t>
+      </w:r>
+      <w:r>
+        <w:rPr>
+          <w:b/>
+        </w:rPr>
+        <w:t>evolução tática</w:t>
+      </w:r>
+      <w:r>
+        <w:t xml:space="preserve"> que assegurou o sucesso da Plataforma de Inteligência de Mercado, consolidando-a como uma solução robusta e dinâmica. Sua habilidade em dominar não apenas os aspectos técnicos de bancos de dados e programação, mas também em compreender a dimensão estratégica do fluxo de dados dentro de uma organização complexa como a WEG, evidencia uma inteligência que transcende a mera execução. Ela possui a rara capacidade de integrar o </w:t>
+      </w:r>
+      <w:r>
+        <w:rPr>
+          <w:i/>
+        </w:rPr>
+        <w:t>domínio tecnológico com uma visão estratégica apurada</w:t>
+      </w:r>
+      <w:r>
+        <w:t>, antecipando necessidades e propondo soluções inovadoras.</w:t>
+      </w:r>
+    </w:p>
+    <w:p>
+      <w:r>
+        <w:br/>
+      </w:r>
+    </w:p>
+    <w:p>
+      <w:pPr>
+        <w:jc w:val="both"/>
+      </w:pPr>
+      <w:r>
+        <w:t xml:space="preserve">Em retrospectiva, a trajetória profissional de Ketlin Giani Fernandes Kenauth revela um perfil de elevada competência, combinando profundidade técnica em Data Science com uma liderança inquestionável e uma adaptabilidade estratégica. O nexo causal entre sua persistente capacidade de adaptação e o sucesso sustentado de seus projetos é inegável. Não apenas ela domina as ferramentas e metodologias analíticas, mas também possui a flexibilidade intelectual para evoluir e refinar abordagens em resposta a dinâmicas de mercado em constante mutação. Baseado em minha experiência direta e na observação de suas contribuições transformadoras, posso afirmar sem hesitação que Ketlin é uma profissional de calibre excepcional, cujo impacto positivo em qualquer organização seria imediato e duradouro. Recomendo-a enfaticamente para qualquer empreendimento que demande </w:t>
+      </w:r>
+      <w:r>
+        <w:rPr>
+          <w:b/>
+        </w:rPr>
+        <w:t>excelência analítica, liderança inovadora e uma inigualável capacidade de adaptação</w:t>
+      </w:r>
+      <w:r>
+        <w:t>.</w:t>
       </w:r>
     </w:p>
     <w:p>
@@ -612,11 +843,27 @@
       </w:r>
     </w:p>
     <w:p>
+      <w:pPr>
+        <w:jc w:val="both"/>
+      </w:pPr>
+      <w:r>
+        <w:t>Diretor de Sustentabilidade e Relações Institucionais, WEG</w:t>
+      </w:r>
+    </w:p>
+    <w:p>
       <w:r>
         <w:br/>
-        <w:t xml:space="preserve">                    elias.vanderlei@ufrgs.br</w:t>
-        <w:br/>
-        <w:t xml:space="preserve">                </w:t>
+      </w:r>
+    </w:p>
+    <w:p>
+      <w:pPr>
+        <w:jc w:val="both"/>
+      </w:pPr>
+      <w:r>
+        <w:t xml:space="preserve">LinkedIn: </w:t>
+      </w:r>
+      <w:r>
+        <w:t>[Inserir URL do LinkedIn, se disponível]</w:t>
       </w:r>
     </w:p>
     <w:p>
@@ -627,6 +874,19 @@
     <w:p>
       <w:r>
         <w:br/>
+      </w:r>
+    </w:p>
+    <w:p>
+      <w:r>
+        <w:br/>
+      </w:r>
+    </w:p>
+    <w:p>
+      <w:pPr>
+        <w:jc w:val="both"/>
+      </w:pPr>
+      <w:r>
+        <w:t>Esta carta de recomendação reflete uma avaliação rigorosa e bem fundamentada das competências e impacto estratégico de Ketlin Kenauth.</w:t>
       </w:r>
     </w:p>
     <w:p>

</xml_diff>